<commit_message>
Implemented GitHub Workflows by adding ci.yml file to automate the process of testing, merging, and deploying code
</commit_message>
<xml_diff>
--- a/documentation.docx
+++ b/documentation.docx
@@ -123,7 +123,7 @@
                 <w:noProof/>
               </w:rPr>
               <w:drawing>
-                <wp:inline distT="0" distB="0" distL="0" distR="0" wp14:anchorId="335564DA" wp14:editId="40E6D765">
+                <wp:inline distT="0" distB="0" distL="0" distR="0" wp14:anchorId="5E4535C4" wp14:editId="202C8EF3">
                   <wp:extent cx="1668780" cy="1668780"/>
                   <wp:effectExtent l="0" t="0" r="7620" b="7620"/>
                   <wp:docPr id="259405660" name="Picture 5" descr="A logo with blue letters and a star&#10;&#10;Description automatically generated"/>
@@ -193,13 +193,37 @@
         <w:jc w:val="center"/>
         <w:rPr>
           <w:rFonts w:eastAsia="Calibri" w:cs="Times New Roman"/>
-          <w:bCs/>
+          <w:b/>
           <w:sz w:val="40"/>
           <w:szCs w:val="40"/>
           <w:u w:val="single"/>
         </w:rPr>
       </w:pPr>
       <w:r>
+        <w:rPr>
+          <w:rFonts w:eastAsia="Calibri" w:cs="Times New Roman"/>
+          <w:b/>
+          <w:sz w:val="40"/>
+          <w:szCs w:val="40"/>
+          <w:u w:val="single"/>
+        </w:rPr>
+        <w:t>SOFTWARE QUALITY ENGINEERING</w:t>
+      </w:r>
+    </w:p>
+    <w:p>
+      <w:pPr>
+        <w:spacing w:line="252" w:lineRule="auto"/>
+        <w:jc w:val="center"/>
+        <w:rPr>
+          <w:rFonts w:eastAsia="Calibri" w:cs="Times New Roman"/>
+          <w:bCs/>
+        </w:rPr>
+      </w:pPr>
+    </w:p>
+    <w:p>
+      <w:pPr>
+        <w:spacing w:line="360" w:lineRule="auto"/>
+        <w:jc w:val="center"/>
         <w:rPr>
           <w:rFonts w:eastAsia="Calibri" w:cs="Times New Roman"/>
           <w:bCs/>
@@ -207,23 +231,36 @@
           <w:szCs w:val="40"/>
           <w:u w:val="single"/>
         </w:rPr>
-        <w:t>SOFTWARE QUALITY ENGINERRING</w:t>
-      </w:r>
-    </w:p>
-    <w:p>
-      <w:pPr>
-        <w:spacing w:line="252" w:lineRule="auto"/>
-        <w:jc w:val="center"/>
-        <w:rPr>
-          <w:rFonts w:eastAsia="Calibri" w:cs="Times New Roman"/>
-          <w:bCs/>
-        </w:rPr>
-      </w:pPr>
+      </w:pPr>
+      <w:bookmarkStart w:id="0" w:name="_30j0zll"/>
+      <w:bookmarkEnd w:id="0"/>
     </w:p>
     <w:p>
       <w:pPr>
         <w:spacing w:line="360" w:lineRule="auto"/>
         <w:jc w:val="center"/>
+        <w:rPr>
+          <w:rFonts w:eastAsia="Calibri" w:cs="Times New Roman"/>
+          <w:b/>
+          <w:sz w:val="40"/>
+          <w:szCs w:val="40"/>
+          <w:u w:val="single"/>
+        </w:rPr>
+      </w:pPr>
+      <w:r>
+        <w:rPr>
+          <w:rFonts w:eastAsia="Calibri" w:cs="Times New Roman"/>
+          <w:b/>
+          <w:sz w:val="40"/>
+          <w:szCs w:val="40"/>
+          <w:u w:val="single"/>
+        </w:rPr>
+        <w:t>Project Phase-02</w:t>
+      </w:r>
+    </w:p>
+    <w:p>
+      <w:pPr>
+        <w:spacing w:line="360" w:lineRule="auto"/>
         <w:rPr>
           <w:rFonts w:eastAsia="Calibri" w:cs="Times New Roman"/>
           <w:bCs/>
@@ -232,43 +269,6 @@
           <w:u w:val="single"/>
         </w:rPr>
       </w:pPr>
-      <w:bookmarkStart w:id="0" w:name="_30j0zll"/>
-      <w:bookmarkEnd w:id="0"/>
-    </w:p>
-    <w:p>
-      <w:pPr>
-        <w:spacing w:line="360" w:lineRule="auto"/>
-        <w:jc w:val="center"/>
-        <w:rPr>
-          <w:rFonts w:eastAsia="Calibri" w:cs="Times New Roman"/>
-          <w:bCs/>
-          <w:sz w:val="40"/>
-          <w:szCs w:val="40"/>
-          <w:u w:val="single"/>
-        </w:rPr>
-      </w:pPr>
-      <w:r>
-        <w:rPr>
-          <w:rFonts w:eastAsia="Calibri" w:cs="Times New Roman"/>
-          <w:bCs/>
-          <w:sz w:val="40"/>
-          <w:szCs w:val="40"/>
-          <w:u w:val="single"/>
-        </w:rPr>
-        <w:t>Project Phase-02</w:t>
-      </w:r>
-    </w:p>
-    <w:p>
-      <w:pPr>
-        <w:spacing w:line="360" w:lineRule="auto"/>
-        <w:rPr>
-          <w:rFonts w:eastAsia="Calibri" w:cs="Times New Roman"/>
-          <w:bCs/>
-          <w:sz w:val="40"/>
-          <w:szCs w:val="40"/>
-          <w:u w:val="single"/>
-        </w:rPr>
-      </w:pPr>
     </w:p>
     <w:p>
       <w:pPr>
@@ -282,6 +282,29 @@
         </w:rPr>
       </w:pPr>
       <w:r>
+        <w:rPr>
+          <w:rFonts w:eastAsia="Calibri" w:cs="Times New Roman"/>
+          <w:b/>
+          <w:sz w:val="28"/>
+          <w:szCs w:val="28"/>
+          <w:u w:val="single"/>
+        </w:rPr>
+        <w:t>INSTRUCTOR:</w:t>
+      </w:r>
+      <w:r>
+        <w:rPr>
+          <w:rFonts w:eastAsia="Calibri" w:cs="Times New Roman"/>
+          <w:bCs/>
+          <w:sz w:val="28"/>
+          <w:szCs w:val="28"/>
+        </w:rPr>
+        <w:t xml:space="preserve"> Mr. Fraz Zaheer Ghorsi</w:t>
+      </w:r>
+    </w:p>
+    <w:p>
+      <w:pPr>
+        <w:spacing w:line="360" w:lineRule="auto"/>
+        <w:jc w:val="left"/>
         <w:rPr>
           <w:rFonts w:eastAsia="Calibri" w:cs="Times New Roman"/>
           <w:bCs/>
@@ -289,28 +312,7 @@
           <w:szCs w:val="28"/>
           <w:u w:val="single"/>
         </w:rPr>
-        <w:t>INSTRUCTOR:</w:t>
-      </w:r>
-      <w:r>
-        <w:rPr>
-          <w:rFonts w:eastAsia="Calibri" w:cs="Times New Roman"/>
-          <w:bCs/>
-          <w:sz w:val="28"/>
-          <w:szCs w:val="28"/>
-        </w:rPr>
-        <w:t xml:space="preserve"> Mr. Fraz Zaheer </w:t>
-      </w:r>
-      <w:proofErr w:type="spellStart"/>
-      <w:r>
-        <w:rPr>
-          <w:rFonts w:eastAsia="Calibri" w:cs="Times New Roman"/>
-          <w:bCs/>
-          <w:sz w:val="28"/>
-          <w:szCs w:val="28"/>
-        </w:rPr>
-        <w:t>Ghorsi</w:t>
-      </w:r>
-      <w:proofErr w:type="spellEnd"/>
+      </w:pPr>
     </w:p>
     <w:p>
       <w:pPr>
@@ -318,29 +320,16 @@
         <w:jc w:val="left"/>
         <w:rPr>
           <w:rFonts w:eastAsia="Calibri" w:cs="Times New Roman"/>
-          <w:bCs/>
-          <w:sz w:val="28"/>
-          <w:szCs w:val="28"/>
-          <w:u w:val="single"/>
-        </w:rPr>
-      </w:pPr>
-    </w:p>
-    <w:p>
-      <w:pPr>
-        <w:spacing w:line="360" w:lineRule="auto"/>
-        <w:jc w:val="left"/>
+          <w:b/>
+          <w:i/>
+          <w:sz w:val="32"/>
+          <w:szCs w:val="32"/>
+        </w:rPr>
+      </w:pPr>
+      <w:r>
         <w:rPr>
           <w:rFonts w:eastAsia="Calibri" w:cs="Times New Roman"/>
-          <w:bCs/>
-          <w:i/>
-          <w:sz w:val="32"/>
-          <w:szCs w:val="32"/>
-        </w:rPr>
-      </w:pPr>
-      <w:r>
-        <w:rPr>
-          <w:rFonts w:eastAsia="Calibri" w:cs="Times New Roman"/>
-          <w:bCs/>
+          <w:b/>
           <w:sz w:val="28"/>
           <w:szCs w:val="28"/>
           <w:u w:val="single"/>
@@ -2994,11 +2983,23 @@
           <w:sz w:val="36"/>
           <w:szCs w:val="36"/>
         </w:rPr>
-        <w:t>1. Environment Setup</w:t>
+        <w:t xml:space="preserve">1. </w:t>
+      </w:r>
+      <w:r>
+        <w:rPr>
+          <w:b/>
+          <w:bCs/>
+          <w:color w:val="000000" w:themeColor="text1"/>
+          <w:sz w:val="36"/>
+          <w:szCs w:val="36"/>
+        </w:rPr>
+        <w:t>Environment Setup</w:t>
       </w:r>
       <w:bookmarkEnd w:id="6"/>
       <w:r>
         <w:rPr>
+          <w:b/>
+          <w:bCs/>
           <w:color w:val="000000" w:themeColor="text1"/>
           <w:sz w:val="36"/>
           <w:szCs w:val="36"/>
@@ -3316,15 +3317,17 @@
           <w:sz w:val="36"/>
           <w:szCs w:val="36"/>
         </w:rPr>
-        <w:t>2. Project Setup</w:t>
-      </w:r>
-      <w:r>
-        <w:rPr>
+        <w:t xml:space="preserve">2. </w:t>
+      </w:r>
+      <w:r>
+        <w:rPr>
+          <w:b/>
+          <w:bCs/>
           <w:color w:val="000000" w:themeColor="text1"/>
           <w:sz w:val="36"/>
           <w:szCs w:val="36"/>
         </w:rPr>
-        <w:t>:</w:t>
+        <w:t>Project Setup:</w:t>
       </w:r>
       <w:bookmarkEnd w:id="8"/>
     </w:p>
@@ -3423,9 +3426,8 @@
           <w:sz w:val="32"/>
           <w:szCs w:val="32"/>
         </w:rPr>
-        <w:t>git clone &lt;repository-</w:t>
-      </w:r>
-      <w:proofErr w:type="spellStart"/>
+        <w:t xml:space="preserve">git clone </w:t>
+      </w:r>
       <w:r>
         <w:rPr>
           <w:rFonts w:asciiTheme="majorBidi" w:eastAsia="Times New Roman" w:hAnsiTheme="majorBidi" w:cstheme="majorBidi"/>
@@ -3433,17 +3435,7 @@
           <w:sz w:val="32"/>
           <w:szCs w:val="32"/>
         </w:rPr>
-        <w:t>url</w:t>
-      </w:r>
-      <w:proofErr w:type="spellEnd"/>
-      <w:r>
-        <w:rPr>
-          <w:rFonts w:asciiTheme="majorBidi" w:eastAsia="Times New Roman" w:hAnsiTheme="majorBidi" w:cstheme="majorBidi"/>
-          <w:color w:val="000000" w:themeColor="text1"/>
-          <w:sz w:val="32"/>
-          <w:szCs w:val="32"/>
-        </w:rPr>
-        <w:t>&gt;</w:t>
+        <w:t>https://github.com/ibrahim3702/SQE_Project.git</w:t>
       </w:r>
     </w:p>
     <w:p>
@@ -3526,15 +3518,17 @@
           <w:sz w:val="36"/>
           <w:szCs w:val="36"/>
         </w:rPr>
-        <w:t>3. Dependency Management</w:t>
-      </w:r>
-      <w:r>
-        <w:rPr>
+        <w:t xml:space="preserve">3. </w:t>
+      </w:r>
+      <w:r>
+        <w:rPr>
+          <w:b/>
+          <w:bCs/>
           <w:color w:val="000000" w:themeColor="text1"/>
           <w:sz w:val="36"/>
           <w:szCs w:val="36"/>
         </w:rPr>
-        <w:t>:</w:t>
+        <w:t>Dependency Management:</w:t>
       </w:r>
       <w:bookmarkEnd w:id="9"/>
     </w:p>
@@ -3574,28 +3568,15 @@
         <w:t>directory</w:t>
       </w:r>
       <w:r>
-        <w:t>:</w:t>
-      </w:r>
-      <w:r>
-        <w:t xml:space="preserve"> </w:t>
-      </w:r>
-      <w:proofErr w:type="spellStart"/>
+        <w:t xml:space="preserve">: </w:t>
+      </w:r>
       <w:r>
         <w:rPr>
           <w:rFonts w:asciiTheme="majorBidi" w:hAnsiTheme="majorBidi" w:cstheme="majorBidi"/>
           <w:sz w:val="32"/>
           <w:szCs w:val="32"/>
         </w:rPr>
-        <w:t>mvn</w:t>
-      </w:r>
-      <w:proofErr w:type="spellEnd"/>
-      <w:r>
-        <w:rPr>
-          <w:rFonts w:asciiTheme="majorBidi" w:hAnsiTheme="majorBidi" w:cstheme="majorBidi"/>
-          <w:sz w:val="32"/>
-          <w:szCs w:val="32"/>
-        </w:rPr>
-        <w:t xml:space="preserve"> clean install</w:t>
+        <w:t>mvn clean install</w:t>
       </w:r>
       <w:r>
         <w:rPr>
@@ -3718,23 +3699,13 @@
           <w:szCs w:val="32"/>
         </w:rPr>
       </w:pPr>
-      <w:proofErr w:type="spellStart"/>
       <w:r>
         <w:rPr>
           <w:rFonts w:asciiTheme="majorBidi" w:eastAsia="Times New Roman" w:hAnsiTheme="majorBidi" w:cstheme="majorBidi"/>
           <w:sz w:val="32"/>
           <w:szCs w:val="32"/>
         </w:rPr>
-        <w:t>src</w:t>
-      </w:r>
-      <w:proofErr w:type="spellEnd"/>
-      <w:r>
-        <w:rPr>
-          <w:rFonts w:asciiTheme="majorBidi" w:eastAsia="Times New Roman" w:hAnsiTheme="majorBidi" w:cstheme="majorBidi"/>
-          <w:sz w:val="32"/>
-          <w:szCs w:val="32"/>
-        </w:rPr>
-        <w:t>/main/java: Contains core framework classes, such as utilities, driver management, and helper classes.</w:t>
+        <w:t>src/main/java: Contains core framework classes, such as utilities, driver management, and helper classes.</w:t>
       </w:r>
     </w:p>
     <w:p>
@@ -3751,23 +3722,13 @@
           <w:szCs w:val="32"/>
         </w:rPr>
       </w:pPr>
-      <w:proofErr w:type="spellStart"/>
       <w:r>
         <w:rPr>
           <w:rFonts w:asciiTheme="majorBidi" w:eastAsia="Times New Roman" w:hAnsiTheme="majorBidi" w:cstheme="majorBidi"/>
           <w:sz w:val="32"/>
           <w:szCs w:val="32"/>
         </w:rPr>
-        <w:t>src</w:t>
-      </w:r>
-      <w:proofErr w:type="spellEnd"/>
-      <w:r>
-        <w:rPr>
-          <w:rFonts w:asciiTheme="majorBidi" w:eastAsia="Times New Roman" w:hAnsiTheme="majorBidi" w:cstheme="majorBidi"/>
-          <w:sz w:val="32"/>
-          <w:szCs w:val="32"/>
-        </w:rPr>
-        <w:t>/test/java: Houses all test-related files, including step definitions, test hooks, and test runners.</w:t>
+        <w:t>src/test/java: Houses all test-related files, including step definitions, test hooks, and test runners.</w:t>
       </w:r>
     </w:p>
     <w:p>
@@ -3784,23 +3745,13 @@
           <w:szCs w:val="32"/>
         </w:rPr>
       </w:pPr>
-      <w:proofErr w:type="spellStart"/>
       <w:r>
         <w:rPr>
           <w:rFonts w:asciiTheme="majorBidi" w:eastAsia="Times New Roman" w:hAnsiTheme="majorBidi" w:cstheme="majorBidi"/>
           <w:sz w:val="32"/>
           <w:szCs w:val="32"/>
         </w:rPr>
-        <w:t>src</w:t>
-      </w:r>
-      <w:proofErr w:type="spellEnd"/>
-      <w:r>
-        <w:rPr>
-          <w:rFonts w:asciiTheme="majorBidi" w:eastAsia="Times New Roman" w:hAnsiTheme="majorBidi" w:cstheme="majorBidi"/>
-          <w:sz w:val="32"/>
-          <w:szCs w:val="32"/>
-        </w:rPr>
-        <w:t>/test/resources: Contains resources such as Cucumber feature files, test data, and configuration files.</w:t>
+        <w:t>src/test/resources: Contains resources such as Cucumber feature files, test data, and configuration files.</w:t>
       </w:r>
     </w:p>
     <w:p>
@@ -3816,17 +3767,21 @@
       <w:pPr>
         <w:pStyle w:val="Heading3"/>
         <w:rPr>
+          <w:b/>
+          <w:bCs/>
           <w:color w:val="auto"/>
-          <w:sz w:val="36"/>
-          <w:szCs w:val="36"/>
+          <w:sz w:val="40"/>
+          <w:szCs w:val="40"/>
         </w:rPr>
       </w:pPr>
       <w:bookmarkStart w:id="12" w:name="_Toc179668357"/>
       <w:r>
         <w:rPr>
+          <w:b/>
+          <w:bCs/>
           <w:color w:val="auto"/>
-          <w:sz w:val="36"/>
-          <w:szCs w:val="36"/>
+          <w:sz w:val="40"/>
+          <w:szCs w:val="40"/>
         </w:rPr>
         <w:t>Key Components</w:t>
       </w:r>
@@ -3849,25 +3804,7 @@
           <w:sz w:val="32"/>
           <w:szCs w:val="32"/>
         </w:rPr>
-        <w:t>Driver</w:t>
-      </w:r>
-      <w:r>
-        <w:rPr>
-          <w:rStyle w:val="Strong"/>
-          <w:color w:val="000000" w:themeColor="text1"/>
-          <w:sz w:val="32"/>
-          <w:szCs w:val="32"/>
-        </w:rPr>
-        <w:t>-</w:t>
-      </w:r>
-      <w:r>
-        <w:rPr>
-          <w:rStyle w:val="Strong"/>
-          <w:color w:val="000000" w:themeColor="text1"/>
-          <w:sz w:val="32"/>
-          <w:szCs w:val="32"/>
-        </w:rPr>
-        <w:t>Factory</w:t>
+        <w:t>Driver-Factory</w:t>
       </w:r>
     </w:p>
     <w:p>
@@ -4234,25 +4171,7 @@
           <w:sz w:val="32"/>
           <w:szCs w:val="32"/>
         </w:rPr>
-        <w:t xml:space="preserve">Located in </w:t>
-      </w:r>
-      <w:proofErr w:type="spellStart"/>
-      <w:r>
-        <w:rPr>
-          <w:rFonts w:asciiTheme="majorBidi" w:eastAsia="Times New Roman" w:hAnsiTheme="majorBidi" w:cstheme="majorBidi"/>
-          <w:sz w:val="32"/>
-          <w:szCs w:val="32"/>
-        </w:rPr>
-        <w:t>src</w:t>
-      </w:r>
-      <w:proofErr w:type="spellEnd"/>
-      <w:r>
-        <w:rPr>
-          <w:rFonts w:asciiTheme="majorBidi" w:eastAsia="Times New Roman" w:hAnsiTheme="majorBidi" w:cstheme="majorBidi"/>
-          <w:sz w:val="32"/>
-          <w:szCs w:val="32"/>
-        </w:rPr>
-        <w:t>/test/resources/features.</w:t>
+        <w:t>Located in src/test/resources/features.</w:t>
       </w:r>
     </w:p>
     <w:p>
@@ -4504,10 +4423,12 @@
           <w:sz w:val="32"/>
           <w:szCs w:val="32"/>
         </w:rPr>
-        <w:t>@</w:t>
-      </w:r>
-      <w:proofErr w:type="gramStart"/>
-      <w:r>
+        <w:t>@Given("the user is on the login page")</w:t>
+      </w:r>
+    </w:p>
+    <w:p>
+      <w:pPr>
+        <w:pStyle w:val="ListParagraph"/>
         <w:rPr>
           <w:rFonts w:asciiTheme="majorBidi" w:hAnsiTheme="majorBidi" w:cstheme="majorBidi"/>
           <w:i/>
@@ -4515,9 +4436,7 @@
           <w:sz w:val="32"/>
           <w:szCs w:val="32"/>
         </w:rPr>
-        <w:t>Given(</w:t>
-      </w:r>
-      <w:proofErr w:type="gramEnd"/>
+      </w:pPr>
       <w:r>
         <w:rPr>
           <w:rFonts w:asciiTheme="majorBidi" w:hAnsiTheme="majorBidi" w:cstheme="majorBidi"/>
@@ -4526,7 +4445,7 @@
           <w:sz w:val="32"/>
           <w:szCs w:val="32"/>
         </w:rPr>
-        <w:t>"the user is on the login page")</w:t>
+        <w:t>public void navigateToLoginPage() {</w:t>
       </w:r>
     </w:p>
     <w:p>
@@ -4548,11 +4467,12 @@
           <w:sz w:val="32"/>
           <w:szCs w:val="32"/>
         </w:rPr>
-        <w:t xml:space="preserve">public void </w:t>
-      </w:r>
-      <w:proofErr w:type="spellStart"/>
-      <w:proofErr w:type="gramStart"/>
-      <w:r>
+        <w:t xml:space="preserve">    LoginPage loginPage = new LoginPage(driver);</w:t>
+      </w:r>
+    </w:p>
+    <w:p>
+      <w:pPr>
+        <w:pStyle w:val="ListParagraph"/>
         <w:rPr>
           <w:rFonts w:asciiTheme="majorBidi" w:hAnsiTheme="majorBidi" w:cstheme="majorBidi"/>
           <w:i/>
@@ -4560,9 +4480,7 @@
           <w:sz w:val="32"/>
           <w:szCs w:val="32"/>
         </w:rPr>
-        <w:t>navigateToLoginPage</w:t>
-      </w:r>
-      <w:proofErr w:type="spellEnd"/>
+      </w:pPr>
       <w:r>
         <w:rPr>
           <w:rFonts w:asciiTheme="majorBidi" w:hAnsiTheme="majorBidi" w:cstheme="majorBidi"/>
@@ -4571,175 +4489,8 @@
           <w:sz w:val="32"/>
           <w:szCs w:val="32"/>
         </w:rPr>
-        <w:t>(</w:t>
-      </w:r>
-      <w:proofErr w:type="gramEnd"/>
-      <w:r>
-        <w:rPr>
-          <w:rFonts w:asciiTheme="majorBidi" w:hAnsiTheme="majorBidi" w:cstheme="majorBidi"/>
-          <w:i/>
-          <w:iCs/>
-          <w:sz w:val="32"/>
-          <w:szCs w:val="32"/>
-        </w:rPr>
-        <w:t>) {</w:t>
-      </w:r>
-    </w:p>
-    <w:p>
-      <w:pPr>
-        <w:pStyle w:val="ListParagraph"/>
-        <w:rPr>
-          <w:rFonts w:asciiTheme="majorBidi" w:hAnsiTheme="majorBidi" w:cstheme="majorBidi"/>
-          <w:i/>
-          <w:iCs/>
-          <w:sz w:val="32"/>
-          <w:szCs w:val="32"/>
-        </w:rPr>
-      </w:pPr>
-      <w:r>
-        <w:rPr>
-          <w:rFonts w:asciiTheme="majorBidi" w:hAnsiTheme="majorBidi" w:cstheme="majorBidi"/>
-          <w:i/>
-          <w:iCs/>
-          <w:sz w:val="32"/>
-          <w:szCs w:val="32"/>
-        </w:rPr>
-        <w:t xml:space="preserve">    </w:t>
-      </w:r>
-      <w:proofErr w:type="spellStart"/>
-      <w:r>
-        <w:rPr>
-          <w:rFonts w:asciiTheme="majorBidi" w:hAnsiTheme="majorBidi" w:cstheme="majorBidi"/>
-          <w:i/>
-          <w:iCs/>
-          <w:sz w:val="32"/>
-          <w:szCs w:val="32"/>
-        </w:rPr>
-        <w:t>LoginPage</w:t>
-      </w:r>
-      <w:proofErr w:type="spellEnd"/>
-      <w:r>
-        <w:rPr>
-          <w:rFonts w:asciiTheme="majorBidi" w:hAnsiTheme="majorBidi" w:cstheme="majorBidi"/>
-          <w:i/>
-          <w:iCs/>
-          <w:sz w:val="32"/>
-          <w:szCs w:val="32"/>
-        </w:rPr>
-        <w:t xml:space="preserve"> </w:t>
-      </w:r>
-      <w:proofErr w:type="spellStart"/>
-      <w:r>
-        <w:rPr>
-          <w:rFonts w:asciiTheme="majorBidi" w:hAnsiTheme="majorBidi" w:cstheme="majorBidi"/>
-          <w:i/>
-          <w:iCs/>
-          <w:sz w:val="32"/>
-          <w:szCs w:val="32"/>
-        </w:rPr>
-        <w:t>loginPage</w:t>
-      </w:r>
-      <w:proofErr w:type="spellEnd"/>
-      <w:r>
-        <w:rPr>
-          <w:rFonts w:asciiTheme="majorBidi" w:hAnsiTheme="majorBidi" w:cstheme="majorBidi"/>
-          <w:i/>
-          <w:iCs/>
-          <w:sz w:val="32"/>
-          <w:szCs w:val="32"/>
-        </w:rPr>
-        <w:t xml:space="preserve"> = new </w:t>
-      </w:r>
-      <w:proofErr w:type="spellStart"/>
-      <w:r>
-        <w:rPr>
-          <w:rFonts w:asciiTheme="majorBidi" w:hAnsiTheme="majorBidi" w:cstheme="majorBidi"/>
-          <w:i/>
-          <w:iCs/>
-          <w:sz w:val="32"/>
-          <w:szCs w:val="32"/>
-        </w:rPr>
-        <w:t>LoginPage</w:t>
-      </w:r>
-      <w:proofErr w:type="spellEnd"/>
-      <w:r>
-        <w:rPr>
-          <w:rFonts w:asciiTheme="majorBidi" w:hAnsiTheme="majorBidi" w:cstheme="majorBidi"/>
-          <w:i/>
-          <w:iCs/>
-          <w:sz w:val="32"/>
-          <w:szCs w:val="32"/>
-        </w:rPr>
-        <w:t>(driver</w:t>
-      </w:r>
-      <w:proofErr w:type="gramStart"/>
-      <w:r>
-        <w:rPr>
-          <w:rFonts w:asciiTheme="majorBidi" w:hAnsiTheme="majorBidi" w:cstheme="majorBidi"/>
-          <w:i/>
-          <w:iCs/>
-          <w:sz w:val="32"/>
-          <w:szCs w:val="32"/>
-        </w:rPr>
-        <w:t>);</w:t>
-      </w:r>
-      <w:proofErr w:type="gramEnd"/>
-    </w:p>
-    <w:p>
-      <w:pPr>
-        <w:pStyle w:val="ListParagraph"/>
-        <w:rPr>
-          <w:rFonts w:asciiTheme="majorBidi" w:hAnsiTheme="majorBidi" w:cstheme="majorBidi"/>
-          <w:i/>
-          <w:iCs/>
-          <w:sz w:val="32"/>
-          <w:szCs w:val="32"/>
-        </w:rPr>
-      </w:pPr>
-      <w:r>
-        <w:rPr>
-          <w:rFonts w:asciiTheme="majorBidi" w:hAnsiTheme="majorBidi" w:cstheme="majorBidi"/>
-          <w:i/>
-          <w:iCs/>
-          <w:sz w:val="32"/>
-          <w:szCs w:val="32"/>
-        </w:rPr>
-        <w:t xml:space="preserve">    </w:t>
-      </w:r>
-      <w:proofErr w:type="spellStart"/>
-      <w:r>
-        <w:rPr>
-          <w:rFonts w:asciiTheme="majorBidi" w:hAnsiTheme="majorBidi" w:cstheme="majorBidi"/>
-          <w:i/>
-          <w:iCs/>
-          <w:sz w:val="32"/>
-          <w:szCs w:val="32"/>
-        </w:rPr>
-        <w:t>loginPage.navigateTo</w:t>
-      </w:r>
-      <w:proofErr w:type="spellEnd"/>
-      <w:r>
-        <w:rPr>
-          <w:rFonts w:asciiTheme="majorBidi" w:hAnsiTheme="majorBidi" w:cstheme="majorBidi"/>
-          <w:i/>
-          <w:iCs/>
-          <w:sz w:val="32"/>
-          <w:szCs w:val="32"/>
-        </w:rPr>
-        <w:t>(</w:t>
-      </w:r>
-      <w:proofErr w:type="gramStart"/>
-      <w:r>
-        <w:rPr>
-          <w:rFonts w:asciiTheme="majorBidi" w:hAnsiTheme="majorBidi" w:cstheme="majorBidi"/>
-          <w:i/>
-          <w:iCs/>
-          <w:sz w:val="32"/>
-          <w:szCs w:val="32"/>
-        </w:rPr>
-        <w:t>);</w:t>
-      </w:r>
-      <w:proofErr w:type="gramEnd"/>
+        <w:t xml:space="preserve">    loginPage.navigateTo();</w:t>
+      </w:r>
     </w:p>
     <w:p>
       <w:pPr>
@@ -4831,23 +4582,13 @@
           <w:szCs w:val="32"/>
         </w:rPr>
       </w:pPr>
-      <w:proofErr w:type="spellStart"/>
       <w:r>
         <w:rPr>
           <w:rFonts w:asciiTheme="majorBidi" w:hAnsiTheme="majorBidi" w:cstheme="majorBidi"/>
           <w:sz w:val="32"/>
           <w:szCs w:val="32"/>
         </w:rPr>
-        <w:t>mvn</w:t>
-      </w:r>
-      <w:proofErr w:type="spellEnd"/>
-      <w:r>
-        <w:rPr>
-          <w:rFonts w:asciiTheme="majorBidi" w:hAnsiTheme="majorBidi" w:cstheme="majorBidi"/>
-          <w:sz w:val="32"/>
-          <w:szCs w:val="32"/>
-        </w:rPr>
-        <w:t xml:space="preserve"> test</w:t>
+        <w:t>mvn test</w:t>
       </w:r>
     </w:p>
     <w:p>
@@ -5266,6 +5007,57 @@
         </w:rPr>
         <w:t>The framework is hosted on GitHub for version control. All development activities, including task tracking and code management, should adhere to the following guidelines:</w:t>
       </w:r>
+    </w:p>
+    <w:p>
+      <w:pPr>
+        <w:pStyle w:val="Heading3"/>
+        <w:rPr>
+          <w:rStyle w:val="Strong"/>
+          <w:rFonts w:asciiTheme="majorBidi" w:hAnsiTheme="majorBidi"/>
+          <w:i/>
+          <w:iCs/>
+          <w:color w:val="000000" w:themeColor="text1"/>
+          <w:sz w:val="36"/>
+          <w:szCs w:val="36"/>
+        </w:rPr>
+      </w:pPr>
+      <w:r>
+        <w:rPr>
+          <w:rStyle w:val="Strong"/>
+          <w:rFonts w:asciiTheme="majorBidi" w:hAnsiTheme="majorBidi"/>
+          <w:i/>
+          <w:iCs/>
+          <w:color w:val="000000" w:themeColor="text1"/>
+          <w:sz w:val="36"/>
+          <w:szCs w:val="36"/>
+        </w:rPr>
+        <w:t>Repository</w:t>
+      </w:r>
+    </w:p>
+    <w:p>
+      <w:pPr>
+        <w:rPr>
+          <w:sz w:val="28"/>
+          <w:szCs w:val="24"/>
+        </w:rPr>
+      </w:pPr>
+      <w:r>
+        <w:rPr>
+          <w:sz w:val="28"/>
+          <w:szCs w:val="24"/>
+        </w:rPr>
+        <w:t>https://github.com/ibrahim3702/SQE_Project.git</w:t>
+      </w:r>
+    </w:p>
+    <w:p>
+      <w:pPr>
+        <w:pStyle w:val="NormalWeb"/>
+        <w:rPr>
+          <w:color w:val="000000" w:themeColor="text1"/>
+          <w:sz w:val="32"/>
+          <w:szCs w:val="32"/>
+        </w:rPr>
+      </w:pPr>
     </w:p>
     <w:p>
       <w:pPr>
@@ -5356,7 +5148,6 @@
           <w:sz w:val="32"/>
           <w:szCs w:val="32"/>
         </w:rPr>
-        <w:lastRenderedPageBreak/>
         <w:t>Feature Branches</w:t>
       </w:r>
       <w:r>
@@ -5484,13 +5275,441 @@
     </w:p>
     <w:p>
       <w:pPr>
-        <w:spacing w:before="100" w:beforeAutospacing="1" w:after="100" w:afterAutospacing="1" w:line="240" w:lineRule="auto"/>
-        <w:ind w:left="720"/>
-        <w:jc w:val="left"/>
-        <w:rPr>
-          <w:color w:val="000000" w:themeColor="text1"/>
-        </w:rPr>
-      </w:pPr>
+        <w:pStyle w:val="Heading4"/>
+        <w:rPr>
+          <w:rStyle w:val="Strong"/>
+          <w:rFonts w:asciiTheme="majorBidi" w:hAnsiTheme="majorBidi"/>
+          <w:color w:val="000000" w:themeColor="text1"/>
+          <w:sz w:val="32"/>
+          <w:szCs w:val="32"/>
+        </w:rPr>
+      </w:pPr>
+      <w:r>
+        <w:rPr>
+          <w:rStyle w:val="Strong"/>
+          <w:rFonts w:asciiTheme="majorBidi" w:hAnsiTheme="majorBidi"/>
+          <w:color w:val="000000" w:themeColor="text1"/>
+          <w:sz w:val="32"/>
+          <w:szCs w:val="32"/>
+        </w:rPr>
+        <w:t>GitHub Workflow</w:t>
+      </w:r>
+    </w:p>
+    <w:p/>
+    <w:p>
+      <w:pPr>
+        <w:rPr>
+          <w:rFonts w:ascii="Times New Roman" w:hAnsi="Times New Roman" w:cs="Times New Roman"/>
+          <w:b/>
+          <w:bCs/>
+          <w:sz w:val="28"/>
+          <w:szCs w:val="24"/>
+        </w:rPr>
+      </w:pPr>
+      <w:r>
+        <w:rPr>
+          <w:rFonts w:ascii="Times New Roman" w:hAnsi="Times New Roman" w:cs="Times New Roman"/>
+          <w:b/>
+          <w:bCs/>
+          <w:sz w:val="28"/>
+          <w:szCs w:val="24"/>
+        </w:rPr>
+        <w:t>Workflow Explanation</w:t>
+      </w:r>
+    </w:p>
+    <w:p>
+      <w:pPr>
+        <w:numPr>
+          <w:ilvl w:val="0"/>
+          <w:numId w:val="14"/>
+        </w:numPr>
+        <w:rPr>
+          <w:rFonts w:ascii="Times New Roman" w:hAnsi="Times New Roman" w:cs="Times New Roman"/>
+          <w:sz w:val="28"/>
+          <w:szCs w:val="24"/>
+        </w:rPr>
+      </w:pPr>
+      <w:r>
+        <w:rPr>
+          <w:rFonts w:ascii="Times New Roman" w:hAnsi="Times New Roman" w:cs="Times New Roman"/>
+          <w:b/>
+          <w:bCs/>
+          <w:sz w:val="28"/>
+          <w:szCs w:val="24"/>
+        </w:rPr>
+        <w:t>Trigger</w:t>
+      </w:r>
+      <w:r>
+        <w:rPr>
+          <w:rFonts w:ascii="Times New Roman" w:hAnsi="Times New Roman" w:cs="Times New Roman"/>
+          <w:sz w:val="28"/>
+          <w:szCs w:val="24"/>
+        </w:rPr>
+        <w:t>: This workflow is triggered on push or pull requests to the main branch.</w:t>
+      </w:r>
+    </w:p>
+    <w:p>
+      <w:pPr>
+        <w:numPr>
+          <w:ilvl w:val="0"/>
+          <w:numId w:val="14"/>
+        </w:numPr>
+        <w:rPr>
+          <w:rFonts w:ascii="Times New Roman" w:hAnsi="Times New Roman" w:cs="Times New Roman"/>
+          <w:sz w:val="28"/>
+          <w:szCs w:val="24"/>
+        </w:rPr>
+      </w:pPr>
+      <w:r>
+        <w:rPr>
+          <w:rFonts w:ascii="Times New Roman" w:hAnsi="Times New Roman" w:cs="Times New Roman"/>
+          <w:b/>
+          <w:bCs/>
+          <w:sz w:val="28"/>
+          <w:szCs w:val="24"/>
+        </w:rPr>
+        <w:t>Environment</w:t>
+      </w:r>
+      <w:r>
+        <w:rPr>
+          <w:rFonts w:ascii="Times New Roman" w:hAnsi="Times New Roman" w:cs="Times New Roman"/>
+          <w:sz w:val="28"/>
+          <w:szCs w:val="24"/>
+        </w:rPr>
+        <w:t>: It runs on an Ubuntu latest environment.</w:t>
+      </w:r>
+    </w:p>
+    <w:p>
+      <w:pPr>
+        <w:numPr>
+          <w:ilvl w:val="0"/>
+          <w:numId w:val="14"/>
+        </w:numPr>
+        <w:rPr>
+          <w:rFonts w:ascii="Times New Roman" w:hAnsi="Times New Roman" w:cs="Times New Roman"/>
+          <w:sz w:val="28"/>
+          <w:szCs w:val="24"/>
+        </w:rPr>
+      </w:pPr>
+      <w:r>
+        <w:rPr>
+          <w:rFonts w:ascii="Times New Roman" w:hAnsi="Times New Roman" w:cs="Times New Roman"/>
+          <w:b/>
+          <w:bCs/>
+          <w:sz w:val="28"/>
+          <w:szCs w:val="24"/>
+        </w:rPr>
+        <w:t>Steps</w:t>
+      </w:r>
+      <w:r>
+        <w:rPr>
+          <w:rFonts w:ascii="Times New Roman" w:hAnsi="Times New Roman" w:cs="Times New Roman"/>
+          <w:sz w:val="28"/>
+          <w:szCs w:val="24"/>
+        </w:rPr>
+        <w:t>:</w:t>
+      </w:r>
+    </w:p>
+    <w:p>
+      <w:pPr>
+        <w:numPr>
+          <w:ilvl w:val="1"/>
+          <w:numId w:val="14"/>
+        </w:numPr>
+        <w:rPr>
+          <w:rFonts w:ascii="Times New Roman" w:hAnsi="Times New Roman" w:cs="Times New Roman"/>
+          <w:sz w:val="28"/>
+          <w:szCs w:val="24"/>
+        </w:rPr>
+      </w:pPr>
+      <w:r>
+        <w:rPr>
+          <w:rFonts w:ascii="Times New Roman" w:hAnsi="Times New Roman" w:cs="Times New Roman"/>
+          <w:b/>
+          <w:bCs/>
+          <w:sz w:val="28"/>
+          <w:szCs w:val="24"/>
+        </w:rPr>
+        <w:t>Checkout</w:t>
+      </w:r>
+      <w:r>
+        <w:rPr>
+          <w:rFonts w:ascii="Times New Roman" w:hAnsi="Times New Roman" w:cs="Times New Roman"/>
+          <w:sz w:val="28"/>
+          <w:szCs w:val="24"/>
+        </w:rPr>
+        <w:t>: Checks out your repository under $GITHUB_WORKSPACE, so your workflow can access it.</w:t>
+      </w:r>
+    </w:p>
+    <w:p>
+      <w:pPr>
+        <w:numPr>
+          <w:ilvl w:val="1"/>
+          <w:numId w:val="14"/>
+        </w:numPr>
+        <w:rPr>
+          <w:rFonts w:ascii="Times New Roman" w:hAnsi="Times New Roman" w:cs="Times New Roman"/>
+          <w:sz w:val="28"/>
+          <w:szCs w:val="24"/>
+        </w:rPr>
+      </w:pPr>
+      <w:r>
+        <w:rPr>
+          <w:rFonts w:ascii="Times New Roman" w:hAnsi="Times New Roman" w:cs="Times New Roman"/>
+          <w:b/>
+          <w:bCs/>
+          <w:sz w:val="28"/>
+          <w:szCs w:val="24"/>
+        </w:rPr>
+        <w:t>Setup JDK 11</w:t>
+      </w:r>
+      <w:r>
+        <w:rPr>
+          <w:rFonts w:ascii="Times New Roman" w:hAnsi="Times New Roman" w:cs="Times New Roman"/>
+          <w:sz w:val="28"/>
+          <w:szCs w:val="24"/>
+        </w:rPr>
+        <w:t>: Sets up a Java development environment with JDK 11 using the setup-java action.</w:t>
+      </w:r>
+    </w:p>
+    <w:p>
+      <w:pPr>
+        <w:numPr>
+          <w:ilvl w:val="1"/>
+          <w:numId w:val="14"/>
+        </w:numPr>
+        <w:rPr>
+          <w:rFonts w:ascii="Times New Roman" w:hAnsi="Times New Roman" w:cs="Times New Roman"/>
+          <w:sz w:val="28"/>
+          <w:szCs w:val="24"/>
+        </w:rPr>
+      </w:pPr>
+      <w:r>
+        <w:rPr>
+          <w:rFonts w:ascii="Times New Roman" w:hAnsi="Times New Roman" w:cs="Times New Roman"/>
+          <w:b/>
+          <w:bCs/>
+          <w:sz w:val="28"/>
+          <w:szCs w:val="24"/>
+        </w:rPr>
+        <w:t>Cache Maven packages</w:t>
+      </w:r>
+      <w:r>
+        <w:rPr>
+          <w:rFonts w:ascii="Times New Roman" w:hAnsi="Times New Roman" w:cs="Times New Roman"/>
+          <w:sz w:val="28"/>
+          <w:szCs w:val="24"/>
+        </w:rPr>
+        <w:t>: Caches the Maven dependencies to speed up future builds.</w:t>
+      </w:r>
+    </w:p>
+    <w:p>
+      <w:pPr>
+        <w:numPr>
+          <w:ilvl w:val="1"/>
+          <w:numId w:val="14"/>
+        </w:numPr>
+        <w:rPr>
+          <w:rFonts w:ascii="Times New Roman" w:hAnsi="Times New Roman" w:cs="Times New Roman"/>
+          <w:sz w:val="28"/>
+          <w:szCs w:val="24"/>
+        </w:rPr>
+      </w:pPr>
+      <w:r>
+        <w:rPr>
+          <w:rFonts w:ascii="Times New Roman" w:hAnsi="Times New Roman" w:cs="Times New Roman"/>
+          <w:b/>
+          <w:bCs/>
+          <w:sz w:val="28"/>
+          <w:szCs w:val="24"/>
+        </w:rPr>
+        <w:lastRenderedPageBreak/>
+        <w:t>Build with Maven</w:t>
+      </w:r>
+      <w:r>
+        <w:rPr>
+          <w:rFonts w:ascii="Times New Roman" w:hAnsi="Times New Roman" w:cs="Times New Roman"/>
+          <w:sz w:val="28"/>
+          <w:szCs w:val="24"/>
+        </w:rPr>
+        <w:t>: Executes the Maven build command and packages your application.</w:t>
+      </w:r>
+    </w:p>
+    <w:p>
+      <w:pPr>
+        <w:numPr>
+          <w:ilvl w:val="1"/>
+          <w:numId w:val="14"/>
+        </w:numPr>
+        <w:rPr>
+          <w:rFonts w:ascii="Times New Roman" w:hAnsi="Times New Roman" w:cs="Times New Roman"/>
+          <w:sz w:val="28"/>
+          <w:szCs w:val="24"/>
+        </w:rPr>
+      </w:pPr>
+      <w:r>
+        <w:rPr>
+          <w:rFonts w:ascii="Times New Roman" w:hAnsi="Times New Roman" w:cs="Times New Roman"/>
+          <w:b/>
+          <w:bCs/>
+          <w:sz w:val="28"/>
+          <w:szCs w:val="24"/>
+        </w:rPr>
+        <w:t>Run tests</w:t>
+      </w:r>
+      <w:r>
+        <w:rPr>
+          <w:rFonts w:ascii="Times New Roman" w:hAnsi="Times New Roman" w:cs="Times New Roman"/>
+          <w:sz w:val="28"/>
+          <w:szCs w:val="24"/>
+        </w:rPr>
+        <w:t>: Executes the test suite using Maven.</w:t>
+      </w:r>
+    </w:p>
+    <w:p>
+      <w:pPr>
+        <w:numPr>
+          <w:ilvl w:val="1"/>
+          <w:numId w:val="14"/>
+        </w:numPr>
+        <w:rPr>
+          <w:rFonts w:ascii="Times New Roman" w:hAnsi="Times New Roman" w:cs="Times New Roman"/>
+          <w:sz w:val="28"/>
+          <w:szCs w:val="24"/>
+        </w:rPr>
+      </w:pPr>
+      <w:r>
+        <w:rPr>
+          <w:rFonts w:ascii="Times New Roman" w:hAnsi="Times New Roman" w:cs="Times New Roman"/>
+          <w:b/>
+          <w:bCs/>
+          <w:sz w:val="28"/>
+          <w:szCs w:val="24"/>
+        </w:rPr>
+        <w:t>Deploy</w:t>
+      </w:r>
+      <w:r>
+        <w:rPr>
+          <w:rFonts w:ascii="Times New Roman" w:hAnsi="Times New Roman" w:cs="Times New Roman"/>
+          <w:sz w:val="28"/>
+          <w:szCs w:val="24"/>
+        </w:rPr>
+        <w:t>: A placeholder for deployment commands or scripts.</w:t>
+      </w:r>
+    </w:p>
+    <w:p>
+      <w:pPr>
+        <w:rPr>
+          <w:rFonts w:ascii="Times New Roman" w:hAnsi="Times New Roman" w:cs="Times New Roman"/>
+          <w:b/>
+          <w:bCs/>
+          <w:sz w:val="28"/>
+          <w:szCs w:val="24"/>
+        </w:rPr>
+      </w:pPr>
+      <w:r>
+        <w:rPr>
+          <w:rFonts w:ascii="Times New Roman" w:hAnsi="Times New Roman" w:cs="Times New Roman"/>
+          <w:b/>
+          <w:bCs/>
+          <w:sz w:val="28"/>
+          <w:szCs w:val="24"/>
+        </w:rPr>
+        <w:t>Extend and Customize</w:t>
+      </w:r>
+    </w:p>
+    <w:p>
+      <w:pPr>
+        <w:numPr>
+          <w:ilvl w:val="0"/>
+          <w:numId w:val="15"/>
+        </w:numPr>
+        <w:rPr>
+          <w:rFonts w:ascii="Times New Roman" w:hAnsi="Times New Roman" w:cs="Times New Roman"/>
+          <w:sz w:val="28"/>
+          <w:szCs w:val="24"/>
+        </w:rPr>
+      </w:pPr>
+      <w:r>
+        <w:rPr>
+          <w:rFonts w:ascii="Times New Roman" w:hAnsi="Times New Roman" w:cs="Times New Roman"/>
+          <w:b/>
+          <w:bCs/>
+          <w:sz w:val="28"/>
+          <w:szCs w:val="24"/>
+        </w:rPr>
+        <w:t>Advanced Testing</w:t>
+      </w:r>
+      <w:r>
+        <w:rPr>
+          <w:rFonts w:ascii="Times New Roman" w:hAnsi="Times New Roman" w:cs="Times New Roman"/>
+          <w:sz w:val="28"/>
+          <w:szCs w:val="24"/>
+        </w:rPr>
+        <w:t>: Include steps that run integration tests or UI tests if you have them.</w:t>
+      </w:r>
+    </w:p>
+    <w:p>
+      <w:pPr>
+        <w:numPr>
+          <w:ilvl w:val="0"/>
+          <w:numId w:val="15"/>
+        </w:numPr>
+        <w:rPr>
+          <w:rFonts w:ascii="Times New Roman" w:hAnsi="Times New Roman" w:cs="Times New Roman"/>
+          <w:sz w:val="28"/>
+          <w:szCs w:val="24"/>
+        </w:rPr>
+      </w:pPr>
+      <w:r>
+        <w:rPr>
+          <w:rFonts w:ascii="Times New Roman" w:hAnsi="Times New Roman" w:cs="Times New Roman"/>
+          <w:b/>
+          <w:bCs/>
+          <w:sz w:val="28"/>
+          <w:szCs w:val="24"/>
+        </w:rPr>
+        <w:t>Deployment</w:t>
+      </w:r>
+      <w:r>
+        <w:rPr>
+          <w:rFonts w:ascii="Times New Roman" w:hAnsi="Times New Roman" w:cs="Times New Roman"/>
+          <w:sz w:val="28"/>
+          <w:szCs w:val="24"/>
+        </w:rPr>
+        <w:t>: If you have a deployment process (e.g., to a cloud provider or a testing environment), you can integrate those commands into the workflow.</w:t>
+      </w:r>
+    </w:p>
+    <w:p>
+      <w:pPr>
+        <w:numPr>
+          <w:ilvl w:val="0"/>
+          <w:numId w:val="15"/>
+        </w:numPr>
+        <w:rPr>
+          <w:rFonts w:ascii="Times New Roman" w:hAnsi="Times New Roman" w:cs="Times New Roman"/>
+          <w:sz w:val="28"/>
+          <w:szCs w:val="24"/>
+        </w:rPr>
+      </w:pPr>
+      <w:r>
+        <w:rPr>
+          <w:rFonts w:ascii="Times New Roman" w:hAnsi="Times New Roman" w:cs="Times New Roman"/>
+          <w:b/>
+          <w:bCs/>
+          <w:sz w:val="28"/>
+          <w:szCs w:val="24"/>
+        </w:rPr>
+        <w:t>Notifications</w:t>
+      </w:r>
+      <w:r>
+        <w:rPr>
+          <w:rFonts w:ascii="Times New Roman" w:hAnsi="Times New Roman" w:cs="Times New Roman"/>
+          <w:sz w:val="28"/>
+          <w:szCs w:val="24"/>
+        </w:rPr>
+        <w:t>: Set up notifications (e.g., via email or Slack) if the build fails or succeeds.</w:t>
+      </w:r>
     </w:p>
     <w:p>
       <w:pPr>
@@ -5744,7 +5963,6 @@
           <w:sz w:val="32"/>
           <w:szCs w:val="32"/>
         </w:rPr>
-        <w:lastRenderedPageBreak/>
         <w:t>This documentation provides a detailed guide for setting up, using, and managing the UI Test Automation Framework. The framework is designed to be modular, scalable, and maintainable, enabling seamless collaboration among team members. By following the best practices outlined in this document, the framework will continue to grow and evolve to support more complex test scenarios and different testing needs</w:t>
       </w:r>
       <w:r>
@@ -5794,6 +6012,7 @@
         <w:pStyle w:val="Heading3"/>
       </w:pPr>
     </w:p>
+    <w:p/>
     <w:sectPr>
       <w:pgSz w:w="12240" w:h="15840"/>
       <w:pgMar w:top="1440" w:right="1440" w:bottom="1440" w:left="1440" w:header="720" w:footer="720" w:gutter="0"/>
@@ -6218,6 +6437,155 @@
     </w:lvl>
   </w:abstractNum>
   <w:abstractNum w:abstractNumId="3" w15:restartNumberingAfterBreak="0">
+    <w:nsid w:val="20837A75"/>
+    <w:multiLevelType w:val="multilevel"/>
+    <w:tmpl w:val="770A1C4A"/>
+    <w:lvl w:ilvl="0">
+      <w:start w:val="1"/>
+      <w:numFmt w:val="bullet"/>
+      <w:lvlText w:val=""/>
+      <w:lvlJc w:val="left"/>
+      <w:pPr>
+        <w:tabs>
+          <w:tab w:val="num" w:pos="720"/>
+        </w:tabs>
+        <w:ind w:left="720" w:hanging="360"/>
+      </w:pPr>
+      <w:rPr>
+        <w:rFonts w:ascii="Symbol" w:hAnsi="Symbol" w:hint="default"/>
+        <w:sz w:val="20"/>
+      </w:rPr>
+    </w:lvl>
+    <w:lvl w:ilvl="1" w:tentative="1">
+      <w:start w:val="1"/>
+      <w:numFmt w:val="bullet"/>
+      <w:lvlText w:val="o"/>
+      <w:lvlJc w:val="left"/>
+      <w:pPr>
+        <w:tabs>
+          <w:tab w:val="num" w:pos="1440"/>
+        </w:tabs>
+        <w:ind w:left="1440" w:hanging="360"/>
+      </w:pPr>
+      <w:rPr>
+        <w:rFonts w:ascii="Courier New" w:hAnsi="Courier New" w:hint="default"/>
+        <w:sz w:val="20"/>
+      </w:rPr>
+    </w:lvl>
+    <w:lvl w:ilvl="2" w:tentative="1">
+      <w:start w:val="1"/>
+      <w:numFmt w:val="bullet"/>
+      <w:lvlText w:val=""/>
+      <w:lvlJc w:val="left"/>
+      <w:pPr>
+        <w:tabs>
+          <w:tab w:val="num" w:pos="2160"/>
+        </w:tabs>
+        <w:ind w:left="2160" w:hanging="360"/>
+      </w:pPr>
+      <w:rPr>
+        <w:rFonts w:ascii="Wingdings" w:hAnsi="Wingdings" w:hint="default"/>
+        <w:sz w:val="20"/>
+      </w:rPr>
+    </w:lvl>
+    <w:lvl w:ilvl="3" w:tentative="1">
+      <w:start w:val="1"/>
+      <w:numFmt w:val="bullet"/>
+      <w:lvlText w:val=""/>
+      <w:lvlJc w:val="left"/>
+      <w:pPr>
+        <w:tabs>
+          <w:tab w:val="num" w:pos="2880"/>
+        </w:tabs>
+        <w:ind w:left="2880" w:hanging="360"/>
+      </w:pPr>
+      <w:rPr>
+        <w:rFonts w:ascii="Wingdings" w:hAnsi="Wingdings" w:hint="default"/>
+        <w:sz w:val="20"/>
+      </w:rPr>
+    </w:lvl>
+    <w:lvl w:ilvl="4" w:tentative="1">
+      <w:start w:val="1"/>
+      <w:numFmt w:val="bullet"/>
+      <w:lvlText w:val=""/>
+      <w:lvlJc w:val="left"/>
+      <w:pPr>
+        <w:tabs>
+          <w:tab w:val="num" w:pos="3600"/>
+        </w:tabs>
+        <w:ind w:left="3600" w:hanging="360"/>
+      </w:pPr>
+      <w:rPr>
+        <w:rFonts w:ascii="Wingdings" w:hAnsi="Wingdings" w:hint="default"/>
+        <w:sz w:val="20"/>
+      </w:rPr>
+    </w:lvl>
+    <w:lvl w:ilvl="5" w:tentative="1">
+      <w:start w:val="1"/>
+      <w:numFmt w:val="bullet"/>
+      <w:lvlText w:val=""/>
+      <w:lvlJc w:val="left"/>
+      <w:pPr>
+        <w:tabs>
+          <w:tab w:val="num" w:pos="4320"/>
+        </w:tabs>
+        <w:ind w:left="4320" w:hanging="360"/>
+      </w:pPr>
+      <w:rPr>
+        <w:rFonts w:ascii="Wingdings" w:hAnsi="Wingdings" w:hint="default"/>
+        <w:sz w:val="20"/>
+      </w:rPr>
+    </w:lvl>
+    <w:lvl w:ilvl="6" w:tentative="1">
+      <w:start w:val="1"/>
+      <w:numFmt w:val="bullet"/>
+      <w:lvlText w:val=""/>
+      <w:lvlJc w:val="left"/>
+      <w:pPr>
+        <w:tabs>
+          <w:tab w:val="num" w:pos="5040"/>
+        </w:tabs>
+        <w:ind w:left="5040" w:hanging="360"/>
+      </w:pPr>
+      <w:rPr>
+        <w:rFonts w:ascii="Wingdings" w:hAnsi="Wingdings" w:hint="default"/>
+        <w:sz w:val="20"/>
+      </w:rPr>
+    </w:lvl>
+    <w:lvl w:ilvl="7" w:tentative="1">
+      <w:start w:val="1"/>
+      <w:numFmt w:val="bullet"/>
+      <w:lvlText w:val=""/>
+      <w:lvlJc w:val="left"/>
+      <w:pPr>
+        <w:tabs>
+          <w:tab w:val="num" w:pos="5760"/>
+        </w:tabs>
+        <w:ind w:left="5760" w:hanging="360"/>
+      </w:pPr>
+      <w:rPr>
+        <w:rFonts w:ascii="Wingdings" w:hAnsi="Wingdings" w:hint="default"/>
+        <w:sz w:val="20"/>
+      </w:rPr>
+    </w:lvl>
+    <w:lvl w:ilvl="8" w:tentative="1">
+      <w:start w:val="1"/>
+      <w:numFmt w:val="bullet"/>
+      <w:lvlText w:val=""/>
+      <w:lvlJc w:val="left"/>
+      <w:pPr>
+        <w:tabs>
+          <w:tab w:val="num" w:pos="6480"/>
+        </w:tabs>
+        <w:ind w:left="6480" w:hanging="360"/>
+      </w:pPr>
+      <w:rPr>
+        <w:rFonts w:ascii="Wingdings" w:hAnsi="Wingdings" w:hint="default"/>
+        <w:sz w:val="20"/>
+      </w:rPr>
+    </w:lvl>
+  </w:abstractNum>
+  <w:abstractNum w:abstractNumId="4" w15:restartNumberingAfterBreak="0">
     <w:nsid w:val="2DAD0D28"/>
     <w:multiLevelType w:val="hybridMultilevel"/>
     <w:tmpl w:val="BB44CFAC"/>
@@ -6330,7 +6698,7 @@
       </w:rPr>
     </w:lvl>
   </w:abstractNum>
-  <w:abstractNum w:abstractNumId="4" w15:restartNumberingAfterBreak="0">
+  <w:abstractNum w:abstractNumId="5" w15:restartNumberingAfterBreak="0">
     <w:nsid w:val="3F9617C5"/>
     <w:multiLevelType w:val="multilevel"/>
     <w:tmpl w:val="10C6E654"/>
@@ -6479,7 +6847,7 @@
       </w:rPr>
     </w:lvl>
   </w:abstractNum>
-  <w:abstractNum w:abstractNumId="5" w15:restartNumberingAfterBreak="0">
+  <w:abstractNum w:abstractNumId="6" w15:restartNumberingAfterBreak="0">
     <w:nsid w:val="3FBB3A05"/>
     <w:multiLevelType w:val="multilevel"/>
     <w:tmpl w:val="0BE6E958"/>
@@ -6628,7 +6996,7 @@
       </w:rPr>
     </w:lvl>
   </w:abstractNum>
-  <w:abstractNum w:abstractNumId="6" w15:restartNumberingAfterBreak="0">
+  <w:abstractNum w:abstractNumId="7" w15:restartNumberingAfterBreak="0">
     <w:nsid w:val="52B4034F"/>
     <w:multiLevelType w:val="hybridMultilevel"/>
     <w:tmpl w:val="155E4042"/>
@@ -6741,7 +7109,7 @@
       </w:rPr>
     </w:lvl>
   </w:abstractNum>
-  <w:abstractNum w:abstractNumId="7" w15:restartNumberingAfterBreak="0">
+  <w:abstractNum w:abstractNumId="8" w15:restartNumberingAfterBreak="0">
     <w:nsid w:val="684D2E59"/>
     <w:multiLevelType w:val="hybridMultilevel"/>
     <w:tmpl w:val="AEFC9968"/>
@@ -6854,7 +7222,7 @@
       </w:rPr>
     </w:lvl>
   </w:abstractNum>
-  <w:abstractNum w:abstractNumId="8" w15:restartNumberingAfterBreak="0">
+  <w:abstractNum w:abstractNumId="9" w15:restartNumberingAfterBreak="0">
     <w:nsid w:val="6E5800E5"/>
     <w:multiLevelType w:val="multilevel"/>
     <w:tmpl w:val="1B6C4EF0"/>
@@ -7003,7 +7371,156 @@
       </w:rPr>
     </w:lvl>
   </w:abstractNum>
-  <w:abstractNum w:abstractNumId="9" w15:restartNumberingAfterBreak="0">
+  <w:abstractNum w:abstractNumId="10" w15:restartNumberingAfterBreak="0">
+    <w:nsid w:val="7038634D"/>
+    <w:multiLevelType w:val="multilevel"/>
+    <w:tmpl w:val="7E061344"/>
+    <w:lvl w:ilvl="0">
+      <w:start w:val="1"/>
+      <w:numFmt w:val="bullet"/>
+      <w:lvlText w:val=""/>
+      <w:lvlJc w:val="left"/>
+      <w:pPr>
+        <w:tabs>
+          <w:tab w:val="num" w:pos="720"/>
+        </w:tabs>
+        <w:ind w:left="720" w:hanging="360"/>
+      </w:pPr>
+      <w:rPr>
+        <w:rFonts w:ascii="Symbol" w:hAnsi="Symbol" w:hint="default"/>
+        <w:sz w:val="20"/>
+      </w:rPr>
+    </w:lvl>
+    <w:lvl w:ilvl="1">
+      <w:start w:val="1"/>
+      <w:numFmt w:val="bullet"/>
+      <w:lvlText w:val="o"/>
+      <w:lvlJc w:val="left"/>
+      <w:pPr>
+        <w:tabs>
+          <w:tab w:val="num" w:pos="1440"/>
+        </w:tabs>
+        <w:ind w:left="1440" w:hanging="360"/>
+      </w:pPr>
+      <w:rPr>
+        <w:rFonts w:ascii="Courier New" w:hAnsi="Courier New" w:hint="default"/>
+        <w:sz w:val="20"/>
+      </w:rPr>
+    </w:lvl>
+    <w:lvl w:ilvl="2" w:tentative="1">
+      <w:start w:val="1"/>
+      <w:numFmt w:val="bullet"/>
+      <w:lvlText w:val=""/>
+      <w:lvlJc w:val="left"/>
+      <w:pPr>
+        <w:tabs>
+          <w:tab w:val="num" w:pos="2160"/>
+        </w:tabs>
+        <w:ind w:left="2160" w:hanging="360"/>
+      </w:pPr>
+      <w:rPr>
+        <w:rFonts w:ascii="Wingdings" w:hAnsi="Wingdings" w:hint="default"/>
+        <w:sz w:val="20"/>
+      </w:rPr>
+    </w:lvl>
+    <w:lvl w:ilvl="3" w:tentative="1">
+      <w:start w:val="1"/>
+      <w:numFmt w:val="bullet"/>
+      <w:lvlText w:val=""/>
+      <w:lvlJc w:val="left"/>
+      <w:pPr>
+        <w:tabs>
+          <w:tab w:val="num" w:pos="2880"/>
+        </w:tabs>
+        <w:ind w:left="2880" w:hanging="360"/>
+      </w:pPr>
+      <w:rPr>
+        <w:rFonts w:ascii="Wingdings" w:hAnsi="Wingdings" w:hint="default"/>
+        <w:sz w:val="20"/>
+      </w:rPr>
+    </w:lvl>
+    <w:lvl w:ilvl="4" w:tentative="1">
+      <w:start w:val="1"/>
+      <w:numFmt w:val="bullet"/>
+      <w:lvlText w:val=""/>
+      <w:lvlJc w:val="left"/>
+      <w:pPr>
+        <w:tabs>
+          <w:tab w:val="num" w:pos="3600"/>
+        </w:tabs>
+        <w:ind w:left="3600" w:hanging="360"/>
+      </w:pPr>
+      <w:rPr>
+        <w:rFonts w:ascii="Wingdings" w:hAnsi="Wingdings" w:hint="default"/>
+        <w:sz w:val="20"/>
+      </w:rPr>
+    </w:lvl>
+    <w:lvl w:ilvl="5" w:tentative="1">
+      <w:start w:val="1"/>
+      <w:numFmt w:val="bullet"/>
+      <w:lvlText w:val=""/>
+      <w:lvlJc w:val="left"/>
+      <w:pPr>
+        <w:tabs>
+          <w:tab w:val="num" w:pos="4320"/>
+        </w:tabs>
+        <w:ind w:left="4320" w:hanging="360"/>
+      </w:pPr>
+      <w:rPr>
+        <w:rFonts w:ascii="Wingdings" w:hAnsi="Wingdings" w:hint="default"/>
+        <w:sz w:val="20"/>
+      </w:rPr>
+    </w:lvl>
+    <w:lvl w:ilvl="6" w:tentative="1">
+      <w:start w:val="1"/>
+      <w:numFmt w:val="bullet"/>
+      <w:lvlText w:val=""/>
+      <w:lvlJc w:val="left"/>
+      <w:pPr>
+        <w:tabs>
+          <w:tab w:val="num" w:pos="5040"/>
+        </w:tabs>
+        <w:ind w:left="5040" w:hanging="360"/>
+      </w:pPr>
+      <w:rPr>
+        <w:rFonts w:ascii="Wingdings" w:hAnsi="Wingdings" w:hint="default"/>
+        <w:sz w:val="20"/>
+      </w:rPr>
+    </w:lvl>
+    <w:lvl w:ilvl="7" w:tentative="1">
+      <w:start w:val="1"/>
+      <w:numFmt w:val="bullet"/>
+      <w:lvlText w:val=""/>
+      <w:lvlJc w:val="left"/>
+      <w:pPr>
+        <w:tabs>
+          <w:tab w:val="num" w:pos="5760"/>
+        </w:tabs>
+        <w:ind w:left="5760" w:hanging="360"/>
+      </w:pPr>
+      <w:rPr>
+        <w:rFonts w:ascii="Wingdings" w:hAnsi="Wingdings" w:hint="default"/>
+        <w:sz w:val="20"/>
+      </w:rPr>
+    </w:lvl>
+    <w:lvl w:ilvl="8" w:tentative="1">
+      <w:start w:val="1"/>
+      <w:numFmt w:val="bullet"/>
+      <w:lvlText w:val=""/>
+      <w:lvlJc w:val="left"/>
+      <w:pPr>
+        <w:tabs>
+          <w:tab w:val="num" w:pos="6480"/>
+        </w:tabs>
+        <w:ind w:left="6480" w:hanging="360"/>
+      </w:pPr>
+      <w:rPr>
+        <w:rFonts w:ascii="Wingdings" w:hAnsi="Wingdings" w:hint="default"/>
+        <w:sz w:val="20"/>
+      </w:rPr>
+    </w:lvl>
+  </w:abstractNum>
+  <w:abstractNum w:abstractNumId="11" w15:restartNumberingAfterBreak="0">
     <w:nsid w:val="719C3620"/>
     <w:multiLevelType w:val="hybridMultilevel"/>
     <w:tmpl w:val="5E962940"/>
@@ -7116,7 +7633,7 @@
       </w:rPr>
     </w:lvl>
   </w:abstractNum>
-  <w:abstractNum w:abstractNumId="10" w15:restartNumberingAfterBreak="0">
+  <w:abstractNum w:abstractNumId="12" w15:restartNumberingAfterBreak="0">
     <w:nsid w:val="798F3665"/>
     <w:multiLevelType w:val="hybridMultilevel"/>
     <w:tmpl w:val="3BAA5F48"/>
@@ -7205,7 +7722,7 @@
       </w:pPr>
     </w:lvl>
   </w:abstractNum>
-  <w:abstractNum w:abstractNumId="11" w15:restartNumberingAfterBreak="0">
+  <w:abstractNum w:abstractNumId="13" w15:restartNumberingAfterBreak="0">
     <w:nsid w:val="7C5174B5"/>
     <w:multiLevelType w:val="multilevel"/>
     <w:tmpl w:val="1B56F906"/>
@@ -7350,7 +7867,7 @@
       </w:rPr>
     </w:lvl>
   </w:abstractNum>
-  <w:abstractNum w:abstractNumId="12" w15:restartNumberingAfterBreak="0">
+  <w:abstractNum w:abstractNumId="14" w15:restartNumberingAfterBreak="0">
     <w:nsid w:val="7FE429C8"/>
     <w:multiLevelType w:val="multilevel"/>
     <w:tmpl w:val="39B2CD7A"/>
@@ -7500,43 +8017,49 @@
     </w:lvl>
   </w:abstractNum>
   <w:num w:numId="1" w16cid:durableId="1281260760">
-    <w:abstractNumId w:val="10"/>
+    <w:abstractNumId w:val="12"/>
   </w:num>
   <w:num w:numId="2" w16cid:durableId="1067992646">
-    <w:abstractNumId w:val="5"/>
+    <w:abstractNumId w:val="6"/>
   </w:num>
   <w:num w:numId="3" w16cid:durableId="218899589">
-    <w:abstractNumId w:val="11"/>
+    <w:abstractNumId w:val="13"/>
   </w:num>
   <w:num w:numId="4" w16cid:durableId="952128089">
     <w:abstractNumId w:val="0"/>
   </w:num>
   <w:num w:numId="5" w16cid:durableId="1686470631">
-    <w:abstractNumId w:val="3"/>
+    <w:abstractNumId w:val="4"/>
   </w:num>
   <w:num w:numId="6" w16cid:durableId="1057314707">
     <w:abstractNumId w:val="2"/>
   </w:num>
   <w:num w:numId="7" w16cid:durableId="1806119986">
-    <w:abstractNumId w:val="4"/>
+    <w:abstractNumId w:val="5"/>
   </w:num>
   <w:num w:numId="8" w16cid:durableId="1641418166">
-    <w:abstractNumId w:val="7"/>
+    <w:abstractNumId w:val="8"/>
   </w:num>
   <w:num w:numId="9" w16cid:durableId="1598246595">
-    <w:abstractNumId w:val="6"/>
+    <w:abstractNumId w:val="7"/>
   </w:num>
   <w:num w:numId="10" w16cid:durableId="1200314944">
     <w:abstractNumId w:val="1"/>
   </w:num>
   <w:num w:numId="11" w16cid:durableId="928585724">
-    <w:abstractNumId w:val="8"/>
+    <w:abstractNumId w:val="9"/>
   </w:num>
   <w:num w:numId="12" w16cid:durableId="689911496">
-    <w:abstractNumId w:val="12"/>
+    <w:abstractNumId w:val="14"/>
   </w:num>
   <w:num w:numId="13" w16cid:durableId="889459128">
-    <w:abstractNumId w:val="9"/>
+    <w:abstractNumId w:val="11"/>
+  </w:num>
+  <w:num w:numId="14" w16cid:durableId="826945542">
+    <w:abstractNumId w:val="10"/>
+  </w:num>
+  <w:num w:numId="15" w16cid:durableId="1710646722">
+    <w:abstractNumId w:val="3"/>
   </w:num>
 </w:numbering>
 </file>
@@ -8166,7 +8689,6 @@
   <w:style w:type="character" w:default="1" w:styleId="DefaultParagraphFont">
     <w:name w:val="Default Paragraph Font"/>
     <w:uiPriority w:val="1"/>
-    <w:semiHidden/>
     <w:unhideWhenUsed/>
   </w:style>
   <w:style w:type="table" w:default="1" w:styleId="TableNormal">

</xml_diff>